<commit_message>
update: advice data structure
자료구조 수정
</commit_message>
<xml_diff>
--- a/HW6/HW6.docx
+++ b/HW6/HW6.docx
@@ -1,6 +1,6 @@
 
 <file path=word/document.xml><?xml version="1.0" encoding="utf-8"?>
-<w:document xmlns:wpc="http://schemas.microsoft.com/office/word/2010/wordprocessingCanvas" xmlns:cx="http://schemas.microsoft.com/office/drawing/2014/chartex" xmlns:cx1="http://schemas.microsoft.com/office/drawing/2015/9/8/chartex" xmlns:cx2="http://schemas.microsoft.com/office/drawing/2015/10/21/chartex" xmlns:cx3="http://schemas.microsoft.com/office/drawing/2016/5/9/chartex" xmlns:cx4="http://schemas.microsoft.com/office/drawing/2016/5/10/chartex" xmlns:cx5="http://schemas.microsoft.com/office/drawing/2016/5/11/chartex" xmlns:cx6="http://schemas.microsoft.com/office/drawing/2016/5/12/chartex" xmlns:cx7="http://schemas.microsoft.com/office/drawing/2016/5/13/chartex" xmlns:cx8="http://schemas.microsoft.com/office/drawing/2016/5/14/chartex" xmlns:mc="http://schemas.openxmlformats.org/markup-compatibility/2006" xmlns:aink="http://schemas.microsoft.com/office/drawing/2016/ink" xmlns:am3d="http://schemas.microsoft.com/office/drawing/2017/model3d" xmlns:o="urn:schemas-microsoft-com:office:office" xmlns:oel="http://schemas.microsoft.com/office/2019/extlst" xmlns:r="http://schemas.openxmlformats.org/officeDocument/2006/relationships" xmlns:m="http://schemas.openxmlformats.org/officeDocument/2006/math" xmlns:v="urn:schemas-microsoft-com:vml" xmlns:wp14="http://schemas.microsoft.com/office/word/2010/wordprocessingDrawing" xmlns:wp="http://schemas.openxmlformats.org/drawingml/2006/wordprocessingDrawing" xmlns:w10="urn:schemas-microsoft-com:office:word" xmlns:w="http://schemas.openxmlformats.org/wordprocessingml/2006/main" xmlns:w14="http://schemas.microsoft.com/office/word/2010/wordml" xmlns:w15="http://schemas.microsoft.com/office/word/2012/wordml" xmlns:w16cex="http://schemas.microsoft.com/office/word/2018/wordml/cex" xmlns:w16cid="http://schemas.microsoft.com/office/word/2016/wordml/cid" xmlns:w16="http://schemas.microsoft.com/office/word/2018/wordml" xmlns:w16du="http://schemas.microsoft.com/office/word/2023/wordml/word16du" xmlns:w16sdtdh="http://schemas.microsoft.com/office/word/2020/wordml/sdtdatahash" xmlns:w16se="http://schemas.microsoft.com/office/word/2015/wordml/symex" xmlns:wpg="http://schemas.microsoft.com/office/word/2010/wordprocessingGroup" xmlns:wpi="http://schemas.microsoft.com/office/word/2010/wordprocessingInk" xmlns:wne="http://schemas.microsoft.com/office/word/2006/wordml" xmlns:wps="http://schemas.microsoft.com/office/word/2010/wordprocessingShape" mc:Ignorable="w14 w15 w16se w16cid w16 w16cex w16sdtdh wp14">
+<w:document xmlns:wpc="http://schemas.microsoft.com/office/word/2010/wordprocessingCanvas" xmlns:cx="http://schemas.microsoft.com/office/drawing/2014/chartex" xmlns:cx1="http://schemas.microsoft.com/office/drawing/2015/9/8/chartex" xmlns:cx2="http://schemas.microsoft.com/office/drawing/2015/10/21/chartex" xmlns:cx3="http://schemas.microsoft.com/office/drawing/2016/5/9/chartex" xmlns:cx4="http://schemas.microsoft.com/office/drawing/2016/5/10/chartex" xmlns:cx5="http://schemas.microsoft.com/office/drawing/2016/5/11/chartex" xmlns:cx6="http://schemas.microsoft.com/office/drawing/2016/5/12/chartex" xmlns:cx7="http://schemas.microsoft.com/office/drawing/2016/5/13/chartex" xmlns:cx8="http://schemas.microsoft.com/office/drawing/2016/5/14/chartex" xmlns:mc="http://schemas.openxmlformats.org/markup-compatibility/2006" xmlns:aink="http://schemas.microsoft.com/office/drawing/2016/ink" xmlns:am3d="http://schemas.microsoft.com/office/drawing/2017/model3d" xmlns:o="urn:schemas-microsoft-com:office:office" xmlns:r="http://schemas.openxmlformats.org/officeDocument/2006/relationships" xmlns:m="http://schemas.openxmlformats.org/officeDocument/2006/math" xmlns:v="urn:schemas-microsoft-com:vml" xmlns:wp14="http://schemas.microsoft.com/office/word/2010/wordprocessingDrawing" xmlns:wp="http://schemas.openxmlformats.org/drawingml/2006/wordprocessingDrawing" xmlns:w10="urn:schemas-microsoft-com:office:word" xmlns:w="http://schemas.openxmlformats.org/wordprocessingml/2006/main" xmlns:w14="http://schemas.microsoft.com/office/word/2010/wordml" xmlns:w15="http://schemas.microsoft.com/office/word/2012/wordml" xmlns:w16cid="http://schemas.microsoft.com/office/word/2016/wordml/cid" xmlns:w16se="http://schemas.microsoft.com/office/word/2015/wordml/symex" xmlns:wpg="http://schemas.microsoft.com/office/word/2010/wordprocessingGroup" xmlns:wpi="http://schemas.microsoft.com/office/word/2010/wordprocessingInk" xmlns:wne="http://schemas.microsoft.com/office/word/2006/wordml" xmlns:wps="http://schemas.microsoft.com/office/word/2010/wordprocessingShape" mc:Ignorable="w14 w15 w16se w16cid wp14">
   <w:body>
     <w:p>
       <w:pPr>
@@ -23,6 +23,7 @@
         </w:rPr>
         <w:t xml:space="preserve">## 문서에 나와있는 내용은 </w:t>
       </w:r>
+      <w:proofErr w:type="gramStart"/>
       <w:r>
         <w:rPr>
           <w:rFonts w:ascii="돋움" w:eastAsia="돋움" w:hAnsi="돋움" w:cs="굴림" w:hint="eastAsia"/>
@@ -34,6 +35,7 @@
         </w:rPr>
         <w:t>질문 받지</w:t>
       </w:r>
+      <w:proofErr w:type="gramEnd"/>
       <w:r>
         <w:rPr>
           <w:rFonts w:ascii="돋움" w:eastAsia="돋움" w:hAnsi="돋움" w:cs="굴림"/>
@@ -174,7 +176,27 @@
           <w:sz w:val="24"/>
           <w:szCs w:val="24"/>
         </w:rPr>
-        <w:t>또 이번 마지막 숙제는 뼈대코드를 제공하지 않습니다. 지금까지의 뼈대코드를 통해 익혔던 것을 총정리하면 충분히 작성할 수 있을 것입니다.</w:t>
+        <w:t xml:space="preserve">또 이번 마지막 숙제는 뼈대코드를 제공하지 않습니다. 지금까지의 뼈대코드를 통해 익혔던 것을 </w:t>
+      </w:r>
+      <w:proofErr w:type="spellStart"/>
+      <w:r>
+        <w:rPr>
+          <w:rFonts w:ascii="돋움" w:eastAsia="돋움" w:hAnsi="돋움" w:cs="굴림"/>
+          <w:color w:val="000000"/>
+          <w:sz w:val="24"/>
+          <w:szCs w:val="24"/>
+        </w:rPr>
+        <w:t>총정리하면</w:t>
+      </w:r>
+      <w:proofErr w:type="spellEnd"/>
+      <w:r>
+        <w:rPr>
+          <w:rFonts w:ascii="돋움" w:eastAsia="돋움" w:hAnsi="돋움" w:cs="굴림"/>
+          <w:color w:val="000000"/>
+          <w:sz w:val="24"/>
+          <w:szCs w:val="24"/>
+        </w:rPr>
+        <w:t xml:space="preserve"> 충분히 작성할 수 있을 것입니다.</w:t>
       </w:r>
     </w:p>
     <w:p>
@@ -404,7 +426,47 @@
           <w:sz w:val="24"/>
           <w:szCs w:val="24"/>
         </w:rPr>
-        <w:t>그 다음에 역과 역 사이의 소요시간에 관한 정보를 입력합니다. 출발역, 도착역, 소요시간 순서로 입력하고, 인접한 역의 정보만 입력합니다. (인접이란 중간에 다른 역을 거치지 않고 갈 수 있는 것을 뜻합니다.) 응암순환같이 단방향 노선이 아닌 경우에는 양쪽방향을 모두 입력해야 합니다.</w:t>
+        <w:t xml:space="preserve">그 다음에 역과 역 사이의 소요시간에 관한 정보를 입력합니다. </w:t>
+      </w:r>
+      <w:proofErr w:type="spellStart"/>
+      <w:r>
+        <w:rPr>
+          <w:rFonts w:ascii="돋움" w:eastAsia="돋움" w:hAnsi="돋움" w:cs="굴림"/>
+          <w:color w:val="000000"/>
+          <w:sz w:val="24"/>
+          <w:szCs w:val="24"/>
+        </w:rPr>
+        <w:t>출발역</w:t>
+      </w:r>
+      <w:proofErr w:type="spellEnd"/>
+      <w:r>
+        <w:rPr>
+          <w:rFonts w:ascii="돋움" w:eastAsia="돋움" w:hAnsi="돋움" w:cs="굴림"/>
+          <w:color w:val="000000"/>
+          <w:sz w:val="24"/>
+          <w:szCs w:val="24"/>
+        </w:rPr>
+        <w:t xml:space="preserve">, </w:t>
+      </w:r>
+      <w:proofErr w:type="spellStart"/>
+      <w:r>
+        <w:rPr>
+          <w:rFonts w:ascii="돋움" w:eastAsia="돋움" w:hAnsi="돋움" w:cs="굴림"/>
+          <w:color w:val="000000"/>
+          <w:sz w:val="24"/>
+          <w:szCs w:val="24"/>
+        </w:rPr>
+        <w:t>도착역</w:t>
+      </w:r>
+      <w:proofErr w:type="spellEnd"/>
+      <w:r>
+        <w:rPr>
+          <w:rFonts w:ascii="돋움" w:eastAsia="돋움" w:hAnsi="돋움" w:cs="굴림"/>
+          <w:color w:val="000000"/>
+          <w:sz w:val="24"/>
+          <w:szCs w:val="24"/>
+        </w:rPr>
+        <w:t>, 소요시간 순서로 입력하고, 인접한 역의 정보만 입력합니다. (인접이란 중간에 다른 역을 거치지 않고 갈 수 있는 것을 뜻합니다.) 응암순환같이 단방향 노선이 아닌 경우에는 양쪽방향을 모두 입력해야 합니다.</w:t>
       </w:r>
     </w:p>
     <w:p>
@@ -761,7 +823,27 @@
           <w:sz w:val="24"/>
           <w:szCs w:val="24"/>
         </w:rPr>
-        <w:t>820 복정 8</w:t>
+        <w:t xml:space="preserve">820 </w:t>
+      </w:r>
+      <w:proofErr w:type="spellStart"/>
+      <w:r>
+        <w:rPr>
+          <w:rFonts w:ascii="돋움" w:eastAsia="돋움" w:hAnsi="돋움" w:cs="굴림체"/>
+          <w:color w:val="000000"/>
+          <w:sz w:val="24"/>
+          <w:szCs w:val="24"/>
+        </w:rPr>
+        <w:t>복정</w:t>
+      </w:r>
+      <w:proofErr w:type="spellEnd"/>
+      <w:r>
+        <w:rPr>
+          <w:rFonts w:ascii="돋움" w:eastAsia="돋움" w:hAnsi="돋움" w:cs="굴림체"/>
+          <w:color w:val="000000"/>
+          <w:sz w:val="24"/>
+          <w:szCs w:val="24"/>
+        </w:rPr>
+        <w:t xml:space="preserve"> 8</w:t>
       </w:r>
     </w:p>
     <w:p>
@@ -961,7 +1043,27 @@
           <w:sz w:val="24"/>
           <w:szCs w:val="24"/>
         </w:rPr>
-        <w:t>1222 복정 K2</w:t>
+        <w:t xml:space="preserve">1222 </w:t>
+      </w:r>
+      <w:proofErr w:type="spellStart"/>
+      <w:r>
+        <w:rPr>
+          <w:rFonts w:ascii="돋움" w:eastAsia="돋움" w:hAnsi="돋움" w:cs="굴림체"/>
+          <w:color w:val="000000"/>
+          <w:sz w:val="24"/>
+          <w:szCs w:val="24"/>
+        </w:rPr>
+        <w:t>복정</w:t>
+      </w:r>
+      <w:proofErr w:type="spellEnd"/>
+      <w:r>
+        <w:rPr>
+          <w:rFonts w:ascii="돋움" w:eastAsia="돋움" w:hAnsi="돋움" w:cs="굴림체"/>
+          <w:color w:val="000000"/>
+          <w:sz w:val="24"/>
+          <w:szCs w:val="24"/>
+        </w:rPr>
+        <w:t xml:space="preserve"> K2</w:t>
       </w:r>
     </w:p>
     <w:p>
@@ -1041,7 +1143,27 @@
           <w:sz w:val="24"/>
           <w:szCs w:val="24"/>
         </w:rPr>
-        <w:t>1231 미금 K2</w:t>
+        <w:t xml:space="preserve">1231 </w:t>
+      </w:r>
+      <w:proofErr w:type="spellStart"/>
+      <w:r>
+        <w:rPr>
+          <w:rFonts w:ascii="돋움" w:eastAsia="돋움" w:hAnsi="돋움" w:cs="굴림체"/>
+          <w:color w:val="000000"/>
+          <w:sz w:val="24"/>
+          <w:szCs w:val="24"/>
+        </w:rPr>
+        <w:t>미금</w:t>
+      </w:r>
+      <w:proofErr w:type="spellEnd"/>
+      <w:r>
+        <w:rPr>
+          <w:rFonts w:ascii="돋움" w:eastAsia="돋움" w:hAnsi="돋움" w:cs="굴림체"/>
+          <w:color w:val="000000"/>
+          <w:sz w:val="24"/>
+          <w:szCs w:val="24"/>
+        </w:rPr>
+        <w:t xml:space="preserve"> K2</w:t>
       </w:r>
     </w:p>
     <w:p>
@@ -1737,6 +1859,7 @@
           <w:szCs w:val="24"/>
         </w:rPr>
       </w:pPr>
+      <w:proofErr w:type="spellStart"/>
       <w:r>
         <w:rPr>
           <w:rFonts w:ascii="돋움" w:eastAsia="돋움" w:hAnsi="돋움" w:cs="굴림체" w:hint="eastAsia"/>
@@ -1744,7 +1867,17 @@
           <w:sz w:val="24"/>
           <w:szCs w:val="24"/>
         </w:rPr>
-        <w:t xml:space="preserve">복정 </w:t>
+        <w:t>복정</w:t>
+      </w:r>
+      <w:proofErr w:type="spellEnd"/>
+      <w:r>
+        <w:rPr>
+          <w:rFonts w:ascii="돋움" w:eastAsia="돋움" w:hAnsi="돋움" w:cs="굴림체" w:hint="eastAsia"/>
+          <w:color w:val="000000"/>
+          <w:sz w:val="24"/>
+          <w:szCs w:val="24"/>
+        </w:rPr>
+        <w:t xml:space="preserve"> </w:t>
       </w:r>
       <w:r>
         <w:rPr>
@@ -1931,7 +2064,27 @@
           <w:sz w:val="24"/>
           <w:szCs w:val="24"/>
         </w:rPr>
-        <w:t>위 예제에서 복정역은 8호선&lt;-&gt;K2(분당)선 갈아타는 역이고, 갈아타는 역 사이의 edge(820 1222 순서쌍)는 정의하지 않습니다.</w:t>
+        <w:t xml:space="preserve">위 예제에서 </w:t>
+      </w:r>
+      <w:proofErr w:type="spellStart"/>
+      <w:r>
+        <w:rPr>
+          <w:rFonts w:ascii="돋움" w:eastAsia="돋움" w:hAnsi="돋움" w:cs="굴림"/>
+          <w:color w:val="000000"/>
+          <w:sz w:val="24"/>
+          <w:szCs w:val="24"/>
+        </w:rPr>
+        <w:t>복정역은</w:t>
+      </w:r>
+      <w:proofErr w:type="spellEnd"/>
+      <w:r>
+        <w:rPr>
+          <w:rFonts w:ascii="돋움" w:eastAsia="돋움" w:hAnsi="돋움" w:cs="굴림"/>
+          <w:color w:val="000000"/>
+          <w:sz w:val="24"/>
+          <w:szCs w:val="24"/>
+        </w:rPr>
+        <w:t xml:space="preserve"> 8호선&lt;-&gt;K2(분당)선 갈아타는 역이고, 갈아타는 역 사이의 edge(820 1222 순서쌍)는 정의하지 않습니다.</w:t>
       </w:r>
       <w:r>
         <w:rPr>
@@ -1942,14 +2095,25 @@
         </w:rPr>
         <w:t xml:space="preserve"> </w:t>
       </w:r>
-      <w:r>
-        <w:rPr>
-          <w:rFonts w:ascii="돋움" w:eastAsia="돋움" w:hAnsi="돋움" w:cs="굴림" w:hint="eastAsia"/>
-          <w:color w:val="000000"/>
-          <w:sz w:val="24"/>
-          <w:szCs w:val="24"/>
-        </w:rPr>
-        <w:t>복정역의 환승 시간은</w:t>
+      <w:proofErr w:type="spellStart"/>
+      <w:r>
+        <w:rPr>
+          <w:rFonts w:ascii="돋움" w:eastAsia="돋움" w:hAnsi="돋움" w:cs="굴림" w:hint="eastAsia"/>
+          <w:color w:val="000000"/>
+          <w:sz w:val="24"/>
+          <w:szCs w:val="24"/>
+        </w:rPr>
+        <w:t>복정역의</w:t>
+      </w:r>
+      <w:proofErr w:type="spellEnd"/>
+      <w:r>
+        <w:rPr>
+          <w:rFonts w:ascii="돋움" w:eastAsia="돋움" w:hAnsi="돋움" w:cs="굴림" w:hint="eastAsia"/>
+          <w:color w:val="000000"/>
+          <w:sz w:val="24"/>
+          <w:szCs w:val="24"/>
+        </w:rPr>
+        <w:t xml:space="preserve"> 환승 시간은</w:t>
       </w:r>
       <w:r>
         <w:rPr>
@@ -2092,6 +2256,9 @@
         </w:tabs>
         <w:spacing w:after="0" w:line="240" w:lineRule="auto"/>
         <w:ind w:left="720"/>
+        <w:rPr>
+          <w:rFonts w:hint="eastAsia"/>
+        </w:rPr>
       </w:pPr>
     </w:p>
     <w:p>
@@ -2178,14 +2345,65 @@
         </w:rPr>
         <w:t xml:space="preserve">최단경로를 구할 </w:t>
       </w:r>
-      <w:r>
-        <w:rPr>
-          <w:rFonts w:ascii="돋움" w:eastAsia="돋움" w:hAnsi="돋움" w:cs="굴림"/>
-          <w:color w:val="000000"/>
-          <w:sz w:val="24"/>
-          <w:szCs w:val="24"/>
-        </w:rPr>
-        <w:t>출발역 이름과 도착역 이름을 한 칸 띄어서 한 줄에 한 쌍씩 씁니다.</w:t>
+      <w:proofErr w:type="spellStart"/>
+      <w:r>
+        <w:rPr>
+          <w:rFonts w:ascii="돋움" w:eastAsia="돋움" w:hAnsi="돋움" w:cs="굴림"/>
+          <w:color w:val="000000"/>
+          <w:sz w:val="24"/>
+          <w:szCs w:val="24"/>
+        </w:rPr>
+        <w:t>출발역</w:t>
+      </w:r>
+      <w:proofErr w:type="spellEnd"/>
+      <w:r>
+        <w:rPr>
+          <w:rFonts w:ascii="돋움" w:eastAsia="돋움" w:hAnsi="돋움" w:cs="굴림"/>
+          <w:color w:val="000000"/>
+          <w:sz w:val="24"/>
+          <w:szCs w:val="24"/>
+        </w:rPr>
+        <w:t xml:space="preserve"> 이름과 </w:t>
+      </w:r>
+      <w:proofErr w:type="spellStart"/>
+      <w:r>
+        <w:rPr>
+          <w:rFonts w:ascii="돋움" w:eastAsia="돋움" w:hAnsi="돋움" w:cs="굴림"/>
+          <w:color w:val="000000"/>
+          <w:sz w:val="24"/>
+          <w:szCs w:val="24"/>
+        </w:rPr>
+        <w:t>도착역</w:t>
+      </w:r>
+      <w:proofErr w:type="spellEnd"/>
+      <w:r>
+        <w:rPr>
+          <w:rFonts w:ascii="돋움" w:eastAsia="돋움" w:hAnsi="돋움" w:cs="굴림"/>
+          <w:color w:val="000000"/>
+          <w:sz w:val="24"/>
+          <w:szCs w:val="24"/>
+        </w:rPr>
+        <w:t xml:space="preserve"> 이름을 한 칸 띄어서 한 줄에 한 </w:t>
+      </w:r>
+      <w:proofErr w:type="spellStart"/>
+      <w:r>
+        <w:rPr>
+          <w:rFonts w:ascii="돋움" w:eastAsia="돋움" w:hAnsi="돋움" w:cs="굴림"/>
+          <w:color w:val="000000"/>
+          <w:sz w:val="24"/>
+          <w:szCs w:val="24"/>
+        </w:rPr>
+        <w:t>쌍씩</w:t>
+      </w:r>
+      <w:proofErr w:type="spellEnd"/>
+      <w:r>
+        <w:rPr>
+          <w:rFonts w:ascii="돋움" w:eastAsia="돋움" w:hAnsi="돋움" w:cs="굴림"/>
+          <w:color w:val="000000"/>
+          <w:sz w:val="24"/>
+          <w:szCs w:val="24"/>
+        </w:rPr>
+        <w:t xml:space="preserve"> 씁니다.</w:t>
       </w:r>
     </w:p>
     <w:p>
@@ -2247,8 +2465,19 @@
           <w:sz w:val="24"/>
           <w:szCs w:val="24"/>
         </w:rPr>
-        <w:t>종각 낙성대</w:t>
-      </w:r>
+        <w:t xml:space="preserve">종각 </w:t>
+      </w:r>
+      <w:proofErr w:type="spellStart"/>
+      <w:r>
+        <w:rPr>
+          <w:rFonts w:ascii="돋움" w:eastAsia="돋움" w:hAnsi="돋움" w:cs="굴림체"/>
+          <w:color w:val="000000"/>
+          <w:sz w:val="24"/>
+          <w:szCs w:val="24"/>
+        </w:rPr>
+        <w:t>낙성대</w:t>
+      </w:r>
+      <w:proofErr w:type="spellEnd"/>
     </w:p>
     <w:p>
       <w:pPr>
@@ -2446,7 +2675,27 @@
           <w:sz w:val="24"/>
           <w:szCs w:val="24"/>
         </w:rPr>
-        <w:t>하나의 입력당 하나씩 화면상으로 출력합니다. command를 처리하면서</w:t>
+        <w:t xml:space="preserve">하나의 </w:t>
+      </w:r>
+      <w:proofErr w:type="spellStart"/>
+      <w:r>
+        <w:rPr>
+          <w:rFonts w:ascii="돋움" w:eastAsia="돋움" w:hAnsi="돋움" w:cs="굴림"/>
+          <w:color w:val="000000"/>
+          <w:sz w:val="24"/>
+          <w:szCs w:val="24"/>
+        </w:rPr>
+        <w:t>입력당</w:t>
+      </w:r>
+      <w:proofErr w:type="spellEnd"/>
+      <w:r>
+        <w:rPr>
+          <w:rFonts w:ascii="돋움" w:eastAsia="돋움" w:hAnsi="돋움" w:cs="굴림"/>
+          <w:color w:val="000000"/>
+          <w:sz w:val="24"/>
+          <w:szCs w:val="24"/>
+        </w:rPr>
+        <w:t xml:space="preserve"> 하나씩 화면상으로 출력합니다. command를 처리하면서</w:t>
       </w:r>
       <w:r>
         <w:rPr>
@@ -2737,8 +2986,19 @@
           <w:sz w:val="24"/>
           <w:szCs w:val="24"/>
         </w:rPr>
-        <w:t>종각 낙성대</w:t>
-      </w:r>
+        <w:t xml:space="preserve">종각 </w:t>
+      </w:r>
+      <w:proofErr w:type="spellStart"/>
+      <w:r>
+        <w:rPr>
+          <w:rFonts w:ascii="돋움" w:eastAsia="돋움" w:hAnsi="돋움" w:cs="굴림체"/>
+          <w:color w:val="000000"/>
+          <w:sz w:val="24"/>
+          <w:szCs w:val="24"/>
+        </w:rPr>
+        <w:t>낙성대</w:t>
+      </w:r>
+      <w:proofErr w:type="spellEnd"/>
       <w:r>
         <w:rPr>
           <w:rFonts w:ascii="돋움" w:eastAsia="돋움" w:hAnsi="돋움" w:cs="굴림체"/>
@@ -2796,8 +3056,59 @@
           <w:sz w:val="24"/>
           <w:szCs w:val="24"/>
         </w:rPr>
-        <w:t>종각 시청 [서울역] 숙대입구 삼각지 신용산 이촌 동작 총신대입구 [사당] 낙성대</w:t>
-      </w:r>
+        <w:t xml:space="preserve">종각 시청 [서울역] </w:t>
+      </w:r>
+      <w:proofErr w:type="spellStart"/>
+      <w:r>
+        <w:rPr>
+          <w:rFonts w:ascii="돋움" w:eastAsia="돋움" w:hAnsi="돋움" w:cs="굴림체"/>
+          <w:color w:val="000000"/>
+          <w:sz w:val="24"/>
+          <w:szCs w:val="24"/>
+        </w:rPr>
+        <w:t>숙대입구</w:t>
+      </w:r>
+      <w:proofErr w:type="spellEnd"/>
+      <w:r>
+        <w:rPr>
+          <w:rFonts w:ascii="돋움" w:eastAsia="돋움" w:hAnsi="돋움" w:cs="굴림체"/>
+          <w:color w:val="000000"/>
+          <w:sz w:val="24"/>
+          <w:szCs w:val="24"/>
+        </w:rPr>
+        <w:t xml:space="preserve"> 삼각지 </w:t>
+      </w:r>
+      <w:proofErr w:type="spellStart"/>
+      <w:r>
+        <w:rPr>
+          <w:rFonts w:ascii="돋움" w:eastAsia="돋움" w:hAnsi="돋움" w:cs="굴림체"/>
+          <w:color w:val="000000"/>
+          <w:sz w:val="24"/>
+          <w:szCs w:val="24"/>
+        </w:rPr>
+        <w:t>신용산</w:t>
+      </w:r>
+      <w:proofErr w:type="spellEnd"/>
+      <w:r>
+        <w:rPr>
+          <w:rFonts w:ascii="돋움" w:eastAsia="돋움" w:hAnsi="돋움" w:cs="굴림체"/>
+          <w:color w:val="000000"/>
+          <w:sz w:val="24"/>
+          <w:szCs w:val="24"/>
+        </w:rPr>
+        <w:t xml:space="preserve"> 이촌 동작 총신대입구 [사당] </w:t>
+      </w:r>
+      <w:proofErr w:type="spellStart"/>
+      <w:r>
+        <w:rPr>
+          <w:rFonts w:ascii="돋움" w:eastAsia="돋움" w:hAnsi="돋움" w:cs="굴림체"/>
+          <w:color w:val="000000"/>
+          <w:sz w:val="24"/>
+          <w:szCs w:val="24"/>
+        </w:rPr>
+        <w:t>낙성대</w:t>
+      </w:r>
+      <w:proofErr w:type="spellEnd"/>
       <w:r>
         <w:rPr>
           <w:rFonts w:ascii="돋움" w:eastAsia="돋움" w:hAnsi="돋움" w:cs="굴림체"/>
@@ -4038,7 +4349,27 @@
           <w:sz w:val="24"/>
           <w:szCs w:val="24"/>
         </w:rPr>
-        <w:t>만큼 입출력 형식을 틀리지 않도록 주의하기 바랍니다. (특히 출력할 때 뒤에 쓸모없는 공백을 추가하는 것)</w:t>
+        <w:t xml:space="preserve">만큼 입출력 형식을 틀리지 않도록 주의하기 바랍니다. (특히 출력할 때 뒤에 </w:t>
+      </w:r>
+      <w:proofErr w:type="spellStart"/>
+      <w:r>
+        <w:rPr>
+          <w:rFonts w:ascii="돋움" w:eastAsia="돋움" w:hAnsi="돋움" w:cs="굴림"/>
+          <w:color w:val="000000"/>
+          <w:sz w:val="24"/>
+          <w:szCs w:val="24"/>
+        </w:rPr>
+        <w:t>쓸모없는</w:t>
+      </w:r>
+      <w:proofErr w:type="spellEnd"/>
+      <w:r>
+        <w:rPr>
+          <w:rFonts w:ascii="돋움" w:eastAsia="돋움" w:hAnsi="돋움" w:cs="굴림"/>
+          <w:color w:val="000000"/>
+          <w:sz w:val="24"/>
+          <w:szCs w:val="24"/>
+        </w:rPr>
+        <w:t xml:space="preserve"> 공백을 추가하는 것)</w:t>
       </w:r>
     </w:p>
     <w:p>
@@ -4110,6 +4441,7 @@
           <w:szCs w:val="24"/>
         </w:rPr>
       </w:pPr>
+      <w:proofErr w:type="spellStart"/>
       <w:r>
         <w:rPr>
           <w:rFonts w:ascii="돋움" w:eastAsia="돋움" w:hAnsi="돋움" w:cs="굴림"/>
@@ -4119,6 +4451,7 @@
         </w:rPr>
         <w:t>Etl</w:t>
       </w:r>
+      <w:proofErr w:type="spellEnd"/>
       <w:r>
         <w:rPr>
           <w:rFonts w:ascii="돋움" w:eastAsia="돋움" w:hAnsi="돋움" w:cs="굴림" w:hint="eastAsia"/>
@@ -4135,7 +4468,17 @@
           <w:sz w:val="24"/>
           <w:szCs w:val="24"/>
         </w:rPr>
-        <w:t xml:space="preserve"> t</w:t>
+        <w:t xml:space="preserve"> </w:t>
+      </w:r>
+      <w:proofErr w:type="spellStart"/>
+      <w:r>
+        <w:rPr>
+          <w:rFonts w:ascii="돋움" w:eastAsia="돋움" w:hAnsi="돋움" w:cs="굴림" w:hint="eastAsia"/>
+          <w:color w:val="000000"/>
+          <w:sz w:val="24"/>
+          <w:szCs w:val="24"/>
+        </w:rPr>
+        <w:t>t</w:t>
       </w:r>
       <w:r>
         <w:rPr>
@@ -4146,6 +4489,7 @@
         </w:rPr>
         <w:t>estset</w:t>
       </w:r>
+      <w:proofErr w:type="spellEnd"/>
       <w:r>
         <w:rPr>
           <w:rFonts w:ascii="돋움" w:eastAsia="돋움" w:hAnsi="돋움" w:cs="굴림" w:hint="eastAsia"/>
@@ -4540,7 +4884,27 @@
           <w:sz w:val="24"/>
           <w:szCs w:val="24"/>
         </w:rPr>
-        <w:t xml:space="preserve"> 있으니 혼동 없으시길 바랍니다.</w:t>
+        <w:t xml:space="preserve"> 있으니 혼동 </w:t>
+      </w:r>
+      <w:proofErr w:type="spellStart"/>
+      <w:r>
+        <w:rPr>
+          <w:rFonts w:ascii="돋움" w:eastAsia="돋움" w:hAnsi="돋움" w:cs="굴림" w:hint="eastAsia"/>
+          <w:color w:val="000000"/>
+          <w:sz w:val="24"/>
+          <w:szCs w:val="24"/>
+        </w:rPr>
+        <w:t>없으시길</w:t>
+      </w:r>
+      <w:proofErr w:type="spellEnd"/>
+      <w:r>
+        <w:rPr>
+          <w:rFonts w:ascii="돋움" w:eastAsia="돋움" w:hAnsi="돋움" w:cs="굴림" w:hint="eastAsia"/>
+          <w:color w:val="000000"/>
+          <w:sz w:val="24"/>
+          <w:szCs w:val="24"/>
+        </w:rPr>
+        <w:t xml:space="preserve"> 바랍니다.</w:t>
       </w:r>
     </w:p>
     <w:p>
@@ -4783,7 +5147,27 @@
           <w:sz w:val="24"/>
           <w:szCs w:val="24"/>
         </w:rPr>
-        <w:t>한 역은 최대 수십개 정도의 노선이 지날 수 있습니다.</w:t>
+        <w:t xml:space="preserve">한 역은 최대 </w:t>
+      </w:r>
+      <w:proofErr w:type="spellStart"/>
+      <w:r>
+        <w:rPr>
+          <w:rFonts w:ascii="돋움" w:eastAsia="돋움" w:hAnsi="돋움" w:cs="굴림"/>
+          <w:color w:val="000000"/>
+          <w:sz w:val="24"/>
+          <w:szCs w:val="24"/>
+        </w:rPr>
+        <w:t>수십개</w:t>
+      </w:r>
+      <w:proofErr w:type="spellEnd"/>
+      <w:r>
+        <w:rPr>
+          <w:rFonts w:ascii="돋움" w:eastAsia="돋움" w:hAnsi="돋움" w:cs="굴림"/>
+          <w:color w:val="000000"/>
+          <w:sz w:val="24"/>
+          <w:szCs w:val="24"/>
+        </w:rPr>
+        <w:t xml:space="preserve"> 정도의 노선이 지날 수 있습니다.</w:t>
       </w:r>
     </w:p>
     <w:p>
@@ -4854,7 +5238,47 @@
           <w:sz w:val="24"/>
           <w:szCs w:val="24"/>
         </w:rPr>
-        <w:t>입력되는 출발역 및 도착역은 모두 데이터에 존재하는 역이고, 항상 출발역과 도착역 사이에는 경로가 있습니다. 두 역이 같은 경우는 입력되지 않습니다.</w:t>
+        <w:t xml:space="preserve">입력되는 </w:t>
+      </w:r>
+      <w:proofErr w:type="spellStart"/>
+      <w:r>
+        <w:rPr>
+          <w:rFonts w:ascii="돋움" w:eastAsia="돋움" w:hAnsi="돋움" w:cs="굴림"/>
+          <w:color w:val="000000"/>
+          <w:sz w:val="24"/>
+          <w:szCs w:val="24"/>
+        </w:rPr>
+        <w:t>출발역</w:t>
+      </w:r>
+      <w:proofErr w:type="spellEnd"/>
+      <w:r>
+        <w:rPr>
+          <w:rFonts w:ascii="돋움" w:eastAsia="돋움" w:hAnsi="돋움" w:cs="굴림"/>
+          <w:color w:val="000000"/>
+          <w:sz w:val="24"/>
+          <w:szCs w:val="24"/>
+        </w:rPr>
+        <w:t xml:space="preserve"> 및 도착역은 모두 데이터에 존재하는 역이고, 항상 출발역과 </w:t>
+      </w:r>
+      <w:proofErr w:type="spellStart"/>
+      <w:r>
+        <w:rPr>
+          <w:rFonts w:ascii="돋움" w:eastAsia="돋움" w:hAnsi="돋움" w:cs="굴림"/>
+          <w:color w:val="000000"/>
+          <w:sz w:val="24"/>
+          <w:szCs w:val="24"/>
+        </w:rPr>
+        <w:t>도착역</w:t>
+      </w:r>
+      <w:proofErr w:type="spellEnd"/>
+      <w:r>
+        <w:rPr>
+          <w:rFonts w:ascii="돋움" w:eastAsia="돋움" w:hAnsi="돋움" w:cs="굴림"/>
+          <w:color w:val="000000"/>
+          <w:sz w:val="24"/>
+          <w:szCs w:val="24"/>
+        </w:rPr>
+        <w:t xml:space="preserve"> 사이에는 경로가 있습니다. 두 역이 같은 경우는 입력되지 않습니다.</w:t>
       </w:r>
     </w:p>
     <w:p>
@@ -4994,7 +5418,7 @@
         <w:widowControl/>
         <w:spacing w:beforeAutospacing="1" w:afterAutospacing="1" w:line="240" w:lineRule="auto"/>
         <w:rPr>
-          <w:rFonts w:ascii="돋움" w:eastAsia="돋움" w:hAnsi="돋움" w:cs="굴림"/>
+          <w:rFonts w:ascii="돋움" w:eastAsia="돋움" w:hAnsi="돋움" w:cs="굴림" w:hint="eastAsia"/>
           <w:color w:val="000000"/>
           <w:sz w:val="24"/>
           <w:szCs w:val="24"/>
@@ -5018,6 +5442,7 @@
         </w:rPr>
         <w:t xml:space="preserve"> </w:t>
       </w:r>
+      <w:proofErr w:type="gramStart"/>
       <w:r>
         <w:rPr>
           <w:rFonts w:ascii="돋움" w:eastAsia="돋움" w:hAnsi="돋움" w:cs="굴림"/>
@@ -5038,7 +5463,19 @@
           <w:sz w:val="24"/>
           <w:szCs w:val="24"/>
         </w:rPr>
-        <w:t>입출력 형식</w:t>
+        <w:t>입출력</w:t>
+      </w:r>
+      <w:proofErr w:type="gramEnd"/>
+      <w:r>
+        <w:rPr>
+          <w:rFonts w:ascii="돋움" w:eastAsia="돋움" w:hAnsi="돋움" w:cs="굴림" w:hint="eastAsia"/>
+          <w:b/>
+          <w:bCs/>
+          <w:color w:val="000000"/>
+          <w:sz w:val="24"/>
+          <w:szCs w:val="24"/>
+        </w:rPr>
+        <w:t xml:space="preserve"> 형식</w:t>
       </w:r>
       <w:r>
         <w:rPr>
@@ -5049,6 +5486,8 @@
         </w:rPr>
         <w:t>에 맞게 키보드와 화면으로 수행할 수 있도록 구현해주세요.</w:t>
       </w:r>
+      <w:bookmarkStart w:id="0" w:name="_GoBack"/>
+      <w:bookmarkEnd w:id="0"/>
     </w:p>
     <w:sectPr>
       <w:pgSz w:w="11906" w:h="16838"/>
@@ -5062,7 +5501,7 @@
 </file>
 
 <file path=word/numbering.xml><?xml version="1.0" encoding="utf-8"?>
-<w:numbering xmlns:wpc="http://schemas.microsoft.com/office/word/2010/wordprocessingCanvas" xmlns:cx="http://schemas.microsoft.com/office/drawing/2014/chartex" xmlns:cx1="http://schemas.microsoft.com/office/drawing/2015/9/8/chartex" xmlns:cx2="http://schemas.microsoft.com/office/drawing/2015/10/21/chartex" xmlns:cx3="http://schemas.microsoft.com/office/drawing/2016/5/9/chartex" xmlns:cx4="http://schemas.microsoft.com/office/drawing/2016/5/10/chartex" xmlns:cx5="http://schemas.microsoft.com/office/drawing/2016/5/11/chartex" xmlns:cx6="http://schemas.microsoft.com/office/drawing/2016/5/12/chartex" xmlns:cx7="http://schemas.microsoft.com/office/drawing/2016/5/13/chartex" xmlns:cx8="http://schemas.microsoft.com/office/drawing/2016/5/14/chartex" xmlns:mc="http://schemas.openxmlformats.org/markup-compatibility/2006" xmlns:aink="http://schemas.microsoft.com/office/drawing/2016/ink" xmlns:am3d="http://schemas.microsoft.com/office/drawing/2017/model3d" xmlns:o="urn:schemas-microsoft-com:office:office" xmlns:oel="http://schemas.microsoft.com/office/2019/extlst" xmlns:r="http://schemas.openxmlformats.org/officeDocument/2006/relationships" xmlns:m="http://schemas.openxmlformats.org/officeDocument/2006/math" xmlns:v="urn:schemas-microsoft-com:vml" xmlns:wp14="http://schemas.microsoft.com/office/word/2010/wordprocessingDrawing" xmlns:wp="http://schemas.openxmlformats.org/drawingml/2006/wordprocessingDrawing" xmlns:w10="urn:schemas-microsoft-com:office:word" xmlns:w="http://schemas.openxmlformats.org/wordprocessingml/2006/main" xmlns:w14="http://schemas.microsoft.com/office/word/2010/wordml" xmlns:w15="http://schemas.microsoft.com/office/word/2012/wordml" xmlns:w16cex="http://schemas.microsoft.com/office/word/2018/wordml/cex" xmlns:w16cid="http://schemas.microsoft.com/office/word/2016/wordml/cid" xmlns:w16="http://schemas.microsoft.com/office/word/2018/wordml" xmlns:w16du="http://schemas.microsoft.com/office/word/2023/wordml/word16du" xmlns:w16sdtdh="http://schemas.microsoft.com/office/word/2020/wordml/sdtdatahash" xmlns:w16se="http://schemas.microsoft.com/office/word/2015/wordml/symex" xmlns:wpg="http://schemas.microsoft.com/office/word/2010/wordprocessingGroup" xmlns:wpi="http://schemas.microsoft.com/office/word/2010/wordprocessingInk" xmlns:wne="http://schemas.microsoft.com/office/word/2006/wordml" xmlns:wps="http://schemas.microsoft.com/office/word/2010/wordprocessingShape" mc:Ignorable="w14 w15 w16se w16cid w16 w16cex w16sdtdh wp14">
+<w:numbering xmlns:wpc="http://schemas.microsoft.com/office/word/2010/wordprocessingCanvas" xmlns:cx="http://schemas.microsoft.com/office/drawing/2014/chartex" xmlns:cx1="http://schemas.microsoft.com/office/drawing/2015/9/8/chartex" xmlns:cx2="http://schemas.microsoft.com/office/drawing/2015/10/21/chartex" xmlns:cx3="http://schemas.microsoft.com/office/drawing/2016/5/9/chartex" xmlns:cx4="http://schemas.microsoft.com/office/drawing/2016/5/10/chartex" xmlns:cx5="http://schemas.microsoft.com/office/drawing/2016/5/11/chartex" xmlns:cx6="http://schemas.microsoft.com/office/drawing/2016/5/12/chartex" xmlns:cx7="http://schemas.microsoft.com/office/drawing/2016/5/13/chartex" xmlns:cx8="http://schemas.microsoft.com/office/drawing/2016/5/14/chartex" xmlns:mc="http://schemas.openxmlformats.org/markup-compatibility/2006" xmlns:aink="http://schemas.microsoft.com/office/drawing/2016/ink" xmlns:am3d="http://schemas.microsoft.com/office/drawing/2017/model3d" xmlns:o="urn:schemas-microsoft-com:office:office" xmlns:r="http://schemas.openxmlformats.org/officeDocument/2006/relationships" xmlns:m="http://schemas.openxmlformats.org/officeDocument/2006/math" xmlns:v="urn:schemas-microsoft-com:vml" xmlns:wp14="http://schemas.microsoft.com/office/word/2010/wordprocessingDrawing" xmlns:wp="http://schemas.openxmlformats.org/drawingml/2006/wordprocessingDrawing" xmlns:w10="urn:schemas-microsoft-com:office:word" xmlns:w="http://schemas.openxmlformats.org/wordprocessingml/2006/main" xmlns:w14="http://schemas.microsoft.com/office/word/2010/wordml" xmlns:w15="http://schemas.microsoft.com/office/word/2012/wordml" xmlns:w16cid="http://schemas.microsoft.com/office/word/2016/wordml/cid" xmlns:w16se="http://schemas.microsoft.com/office/word/2015/wordml/symex" xmlns:wpg="http://schemas.microsoft.com/office/word/2010/wordprocessingGroup" xmlns:wpi="http://schemas.microsoft.com/office/word/2010/wordprocessingInk" xmlns:wne="http://schemas.microsoft.com/office/word/2006/wordml" xmlns:wps="http://schemas.microsoft.com/office/word/2010/wordprocessingShape" mc:Ignorable="w14 w15 w16se w16cid wp14">
   <w:abstractNum w:abstractNumId="0" w15:restartNumberingAfterBreak="0">
     <w:nsid w:val="04FA1AED"/>
     <w:multiLevelType w:val="hybridMultilevel"/>
@@ -5726,29 +6165,29 @@
       </w:pPr>
     </w:lvl>
   </w:abstractNum>
-  <w:num w:numId="1" w16cid:durableId="980231981">
+  <w:num w:numId="1">
     <w:abstractNumId w:val="4"/>
   </w:num>
-  <w:num w:numId="2" w16cid:durableId="1524325778">
+  <w:num w:numId="2">
     <w:abstractNumId w:val="2"/>
   </w:num>
-  <w:num w:numId="3" w16cid:durableId="2104495160">
+  <w:num w:numId="3">
     <w:abstractNumId w:val="5"/>
   </w:num>
-  <w:num w:numId="4" w16cid:durableId="990907858">
+  <w:num w:numId="4">
     <w:abstractNumId w:val="3"/>
   </w:num>
-  <w:num w:numId="5" w16cid:durableId="211578197">
+  <w:num w:numId="5">
     <w:abstractNumId w:val="1"/>
   </w:num>
-  <w:num w:numId="6" w16cid:durableId="142241649">
+  <w:num w:numId="6">
     <w:abstractNumId w:val="0"/>
   </w:num>
 </w:numbering>
 </file>
 
 <file path=word/styles.xml><?xml version="1.0" encoding="utf-8"?>
-<w:styles xmlns:mc="http://schemas.openxmlformats.org/markup-compatibility/2006" xmlns:r="http://schemas.openxmlformats.org/officeDocument/2006/relationships" xmlns:w="http://schemas.openxmlformats.org/wordprocessingml/2006/main" xmlns:w14="http://schemas.microsoft.com/office/word/2010/wordml" xmlns:w15="http://schemas.microsoft.com/office/word/2012/wordml" xmlns:w16cex="http://schemas.microsoft.com/office/word/2018/wordml/cex" xmlns:w16cid="http://schemas.microsoft.com/office/word/2016/wordml/cid" xmlns:w16="http://schemas.microsoft.com/office/word/2018/wordml" xmlns:w16sdtdh="http://schemas.microsoft.com/office/word/2020/wordml/sdtdatahash" xmlns:w16se="http://schemas.microsoft.com/office/word/2015/wordml/symex" mc:Ignorable="w14 w15 w16se w16cid w16 w16cex w16sdtdh">
+<w:styles xmlns:mc="http://schemas.openxmlformats.org/markup-compatibility/2006" xmlns:r="http://schemas.openxmlformats.org/officeDocument/2006/relationships" xmlns:w="http://schemas.openxmlformats.org/wordprocessingml/2006/main" xmlns:w14="http://schemas.microsoft.com/office/word/2010/wordml" xmlns:w15="http://schemas.microsoft.com/office/word/2012/wordml" xmlns:w16cid="http://schemas.microsoft.com/office/word/2016/wordml/cid" xmlns:w16se="http://schemas.microsoft.com/office/word/2015/wordml/symex" mc:Ignorable="w14 w15 w16se w16cid">
   <w:docDefaults>
     <w:rPrDefault>
       <w:rPr>
@@ -5759,7 +6198,7 @@
     </w:rPrDefault>
     <w:pPrDefault/>
   </w:docDefaults>
-  <w:latentStyles w:defLockedState="0" w:defUIPriority="99" w:defSemiHidden="0" w:defUnhideWhenUsed="0" w:defQFormat="0" w:count="376">
+  <w:latentStyles w:defLockedState="0" w:defUIPriority="99" w:defSemiHidden="0" w:defUnhideWhenUsed="0" w:defQFormat="0" w:count="375">
     <w:lsdException w:name="Normal" w:uiPriority="0" w:qFormat="1"/>
     <w:lsdException w:name="heading 1" w:uiPriority="9" w:qFormat="1"/>
     <w:lsdException w:name="heading 2" w:semiHidden="1" w:uiPriority="9" w:unhideWhenUsed="1" w:qFormat="1"/>
@@ -6135,7 +6574,6 @@
     <w:lsdException w:name="Smart Hyperlink" w:semiHidden="1" w:unhideWhenUsed="1"/>
     <w:lsdException w:name="Hashtag" w:semiHidden="1" w:unhideWhenUsed="1"/>
     <w:lsdException w:name="Unresolved Mention" w:semiHidden="1" w:unhideWhenUsed="1"/>
-    <w:lsdException w:name="Smart Link" w:semiHidden="1" w:unhideWhenUsed="1"/>
   </w:latentStyles>
   <w:style w:type="paragraph" w:default="1" w:styleId="a">
     <w:name w:val="Normal"/>

</xml_diff>